<commit_message>
Updates on frameworks task
</commit_message>
<xml_diff>
--- a/_1. Introduction to DWH/Topic 08 - Data Warehouse Architecture/MTX.BI.07.Oracle DB.DWH_classwork08.docx
+++ b/_1. Introduction to DWH/Topic 08 - Data Warehouse Architecture/MTX.BI.07.Oracle DB.DWH_classwork08.docx
@@ -28,21 +28,11 @@
             <w:pPr>
               <w:pStyle w:val="CompanyName"/>
             </w:pPr>
-            <w:r>
-              <w:fldChar w:fldCharType="begin"/>
-            </w:r>
-            <w:r>
-              <w:instrText xml:space="preserve"> DOCPROPERTY  Company  \* MERGEFORMAT </w:instrText>
-            </w:r>
-            <w:r>
-              <w:fldChar w:fldCharType="separate"/>
-            </w:r>
-            <w:r>
-              <w:t>EPAM Systems, RD Dep.</w:t>
-            </w:r>
-            <w:r>
-              <w:fldChar w:fldCharType="end"/>
-            </w:r>
+            <w:fldSimple w:instr=" DOCPROPERTY  Company  \* MERGEFORMAT ">
+              <w:r>
+                <w:t>EPAM Systems, RD Dep.</w:t>
+              </w:r>
+            </w:fldSimple>
           </w:p>
         </w:tc>
       </w:tr>
@@ -67,21 +57,11 @@
                 <w:szCs w:val="44"/>
               </w:rPr>
             </w:pPr>
-            <w:r>
-              <w:fldChar w:fldCharType="begin"/>
-            </w:r>
-            <w:r>
-              <w:instrText xml:space="preserve"> DOCPROPERTY  Title  \* MERGEFORMAT </w:instrText>
-            </w:r>
-            <w:r>
-              <w:fldChar w:fldCharType="separate"/>
-            </w:r>
-            <w:r>
-              <w:t>MTN.BI.07 Introduction to Data Warehouse &amp; Oracle DB</w:t>
-            </w:r>
-            <w:r>
-              <w:fldChar w:fldCharType="end"/>
-            </w:r>
+            <w:fldSimple w:instr=" DOCPROPERTY  Title  \* MERGEFORMAT ">
+              <w:r>
+                <w:t>MTN.BI.07 Introduction to Data Warehouse &amp; Oracle DB</w:t>
+              </w:r>
+            </w:fldSimple>
           </w:p>
         </w:tc>
       </w:tr>
@@ -2824,8 +2804,6 @@
       <w:pPr>
         <w:pStyle w:val="BodyText"/>
       </w:pPr>
-      <w:bookmarkStart w:id="4" w:name="_GoBack"/>
-      <w:bookmarkEnd w:id="4"/>
     </w:p>
     <w:tbl>
       <w:tblPr>
@@ -3428,6 +3406,144 @@
                 <w:color w:val="000000"/>
               </w:rPr>
               <w:t>Hanna Takushevich</w:t>
+            </w:r>
+          </w:p>
+        </w:tc>
+      </w:tr>
+      <w:tr>
+        <w:trPr>
+          <w:trHeight w:val="288"/>
+        </w:trPr>
+        <w:tc>
+          <w:tcPr>
+            <w:tcW w:w="1929" w:type="dxa"/>
+            <w:tcBorders>
+              <w:top w:val="nil"/>
+              <w:left w:val="nil"/>
+              <w:bottom w:val="nil"/>
+              <w:right w:val="nil"/>
+            </w:tcBorders>
+            <w:shd w:val="clear" w:color="auto" w:fill="auto"/>
+            <w:vAlign w:val="center"/>
+          </w:tcPr>
+          <w:p>
+            <w:pPr>
+              <w:widowControl/>
+              <w:spacing w:line="240" w:lineRule="auto"/>
+              <w:rPr>
+                <w:rFonts w:ascii="Calibri" w:hAnsi="Calibri" w:cs="Calibri"/>
+                <w:color w:val="000000"/>
+              </w:rPr>
+            </w:pPr>
+            <w:r>
+              <w:rPr>
+                <w:rFonts w:ascii="Calibri" w:hAnsi="Calibri" w:cs="Calibri"/>
+                <w:color w:val="000000"/>
+              </w:rPr>
+              <w:t>Vita</w:t>
+            </w:r>
+            <w:bookmarkStart w:id="4" w:name="_GoBack"/>
+            <w:bookmarkEnd w:id="4"/>
+          </w:p>
+        </w:tc>
+        <w:tc>
+          <w:tcPr>
+            <w:tcW w:w="476" w:type="dxa"/>
+            <w:tcBorders>
+              <w:top w:val="nil"/>
+              <w:left w:val="nil"/>
+              <w:bottom w:val="nil"/>
+              <w:right w:val="nil"/>
+            </w:tcBorders>
+            <w:shd w:val="clear" w:color="auto" w:fill="auto"/>
+            <w:noWrap/>
+            <w:vAlign w:val="bottom"/>
+          </w:tcPr>
+          <w:p>
+            <w:pPr>
+              <w:widowControl/>
+              <w:spacing w:line="240" w:lineRule="auto"/>
+              <w:rPr>
+                <w:rFonts w:ascii="Calibri" w:hAnsi="Calibri" w:cs="Calibri"/>
+                <w:color w:val="000000"/>
+              </w:rPr>
+            </w:pPr>
+          </w:p>
+        </w:tc>
+        <w:tc>
+          <w:tcPr>
+            <w:tcW w:w="1691" w:type="dxa"/>
+            <w:tcBorders>
+              <w:top w:val="nil"/>
+              <w:left w:val="nil"/>
+              <w:bottom w:val="nil"/>
+              <w:right w:val="nil"/>
+            </w:tcBorders>
+            <w:shd w:val="clear" w:color="auto" w:fill="auto"/>
+            <w:vAlign w:val="center"/>
+          </w:tcPr>
+          <w:p>
+            <w:pPr>
+              <w:widowControl/>
+              <w:spacing w:line="240" w:lineRule="auto"/>
+              <w:rPr>
+                <w:rFonts w:ascii="Calibri" w:hAnsi="Calibri" w:cs="Calibri"/>
+                <w:color w:val="000000"/>
+              </w:rPr>
+            </w:pPr>
+          </w:p>
+        </w:tc>
+        <w:tc>
+          <w:tcPr>
+            <w:tcW w:w="476" w:type="dxa"/>
+            <w:tcBorders>
+              <w:top w:val="nil"/>
+              <w:left w:val="nil"/>
+              <w:bottom w:val="nil"/>
+              <w:right w:val="nil"/>
+            </w:tcBorders>
+            <w:shd w:val="clear" w:color="auto" w:fill="auto"/>
+            <w:noWrap/>
+            <w:vAlign w:val="bottom"/>
+          </w:tcPr>
+          <w:p>
+            <w:pPr>
+              <w:widowControl/>
+              <w:spacing w:line="240" w:lineRule="auto"/>
+              <w:rPr>
+                <w:rFonts w:ascii="Calibri" w:hAnsi="Calibri" w:cs="Calibri"/>
+                <w:color w:val="000000"/>
+              </w:rPr>
+            </w:pPr>
+          </w:p>
+        </w:tc>
+        <w:tc>
+          <w:tcPr>
+            <w:tcW w:w="1988" w:type="dxa"/>
+            <w:tcBorders>
+              <w:top w:val="nil"/>
+              <w:left w:val="nil"/>
+              <w:bottom w:val="nil"/>
+              <w:right w:val="nil"/>
+            </w:tcBorders>
+            <w:shd w:val="clear" w:color="auto" w:fill="auto"/>
+            <w:vAlign w:val="center"/>
+          </w:tcPr>
+          <w:p>
+            <w:pPr>
+              <w:widowControl/>
+              <w:spacing w:line="240" w:lineRule="auto"/>
+              <w:rPr>
+                <w:rFonts w:ascii="Calibri" w:hAnsi="Calibri" w:cs="Calibri"/>
+                <w:color w:val="000000"/>
+              </w:rPr>
+            </w:pPr>
+            <w:r>
+              <w:rPr>
+                <w:rFonts w:ascii="Calibri" w:hAnsi="Calibri" w:cs="Calibri"/>
+                <w:color w:val="000000"/>
+              </w:rPr>
+              <w:t>Alina</w:t>
             </w:r>
           </w:p>
         </w:tc>
@@ -3870,27 +3986,14 @@
           <w:r>
             <w:t>/</w:t>
           </w:r>
-          <w:r>
-            <w:fldChar w:fldCharType="begin"/>
-          </w:r>
-          <w:r>
-            <w:instrText xml:space="preserve"> NUMPAGES </w:instrText>
-          </w:r>
-          <w:r>
-            <w:fldChar w:fldCharType="separate"/>
-          </w:r>
-          <w:r>
-            <w:rPr>
-              <w:noProof/>
-            </w:rPr>
-            <w:t>3</w:t>
-          </w:r>
-          <w:r>
-            <w:rPr>
-              <w:noProof/>
-            </w:rPr>
-            <w:fldChar w:fldCharType="end"/>
-          </w:r>
+          <w:fldSimple w:instr=" NUMPAGES ">
+            <w:r>
+              <w:rPr>
+                <w:noProof/>
+              </w:rPr>
+              <w:t>3</w:t>
+            </w:r>
+          </w:fldSimple>
         </w:p>
       </w:tc>
     </w:tr>
@@ -4112,27 +4215,14 @@
           <w:r>
             <w:t>/</w:t>
           </w:r>
-          <w:r>
-            <w:fldChar w:fldCharType="begin"/>
-          </w:r>
-          <w:r>
-            <w:instrText xml:space="preserve"> NUMPAGES </w:instrText>
-          </w:r>
-          <w:r>
-            <w:fldChar w:fldCharType="separate"/>
-          </w:r>
-          <w:r>
-            <w:rPr>
-              <w:noProof/>
-            </w:rPr>
-            <w:t>3</w:t>
-          </w:r>
-          <w:r>
-            <w:rPr>
-              <w:noProof/>
-            </w:rPr>
-            <w:fldChar w:fldCharType="end"/>
-          </w:r>
+          <w:fldSimple w:instr=" NUMPAGES ">
+            <w:r>
+              <w:rPr>
+                <w:noProof/>
+              </w:rPr>
+              <w:t>3</w:t>
+            </w:r>
+          </w:fldSimple>
         </w:p>
       </w:tc>
     </w:tr>
@@ -4211,27 +4301,17 @@
             </w:rPr>
             <w:t xml:space="preserve"> </w:t>
           </w:r>
-          <w:r>
-            <w:fldChar w:fldCharType="begin"/>
-          </w:r>
-          <w:r>
-            <w:instrText xml:space="preserve"> TITLE  \* MERGEFORMAT </w:instrText>
-          </w:r>
-          <w:r>
-            <w:fldChar w:fldCharType="separate"/>
-          </w:r>
-          <w:r>
-            <w:rPr>
-              <w:b/>
-            </w:rPr>
-            <w:t>MTN.BI.07</w:t>
-          </w:r>
-          <w:r>
-            <w:t xml:space="preserve"> Introduction to Data Warehouse &amp; Oracle DB</w:t>
-          </w:r>
-          <w:r>
-            <w:fldChar w:fldCharType="end"/>
-          </w:r>
+          <w:fldSimple w:instr=" TITLE  \* MERGEFORMAT ">
+            <w:r>
+              <w:rPr>
+                <w:b/>
+              </w:rPr>
+              <w:t>MTN.BI.07</w:t>
+            </w:r>
+            <w:r>
+              <w:t xml:space="preserve"> Introduction to Data Warehouse &amp; Oracle DB</w:t>
+            </w:r>
+          </w:fldSimple>
         </w:p>
       </w:tc>
       <w:tc>
@@ -4251,27 +4331,14 @@
               <w:b/>
             </w:rPr>
           </w:pPr>
-          <w:r>
-            <w:fldChar w:fldCharType="begin"/>
-          </w:r>
-          <w:r>
-            <w:instrText xml:space="preserve"> DOCPROPERTY  Classification  \* MERGEFORMAT </w:instrText>
-          </w:r>
-          <w:r>
-            <w:fldChar w:fldCharType="separate"/>
-          </w:r>
-          <w:r>
-            <w:rPr>
-              <w:b/>
-            </w:rPr>
-            <w:t>Confidential</w:t>
-          </w:r>
-          <w:r>
-            <w:rPr>
-              <w:b/>
-            </w:rPr>
-            <w:fldChar w:fldCharType="end"/>
-          </w:r>
+          <w:fldSimple w:instr=" DOCPROPERTY  Classification  \* MERGEFORMAT ">
+            <w:r>
+              <w:rPr>
+                <w:b/>
+              </w:rPr>
+              <w:t>Confidential</w:t>
+            </w:r>
+          </w:fldSimple>
         </w:p>
       </w:tc>
     </w:tr>
@@ -4376,7 +4443,7 @@
               <w:sz w:val="16"/>
               <w:szCs w:val="16"/>
             </w:rPr>
-            <w:t>31-Oct-2017 11:52</w:t>
+            <w:t>10-Nov-2017 11:25</w:t>
           </w:r>
           <w:r>
             <w:rPr>
@@ -4448,27 +4515,17 @@
             </w:rPr>
             <w:t xml:space="preserve"> </w:t>
           </w:r>
-          <w:r>
-            <w:fldChar w:fldCharType="begin"/>
-          </w:r>
-          <w:r>
-            <w:instrText xml:space="preserve"> TITLE  \* MERGEFORMAT </w:instrText>
-          </w:r>
-          <w:r>
-            <w:fldChar w:fldCharType="separate"/>
-          </w:r>
-          <w:r>
-            <w:rPr>
-              <w:b/>
-            </w:rPr>
-            <w:t xml:space="preserve">MTN.BI.07 </w:t>
-          </w:r>
-          <w:r>
-            <w:t>Introduction to Data Warehouse &amp; Oracle DB</w:t>
-          </w:r>
-          <w:r>
-            <w:fldChar w:fldCharType="end"/>
-          </w:r>
+          <w:fldSimple w:instr=" TITLE  \* MERGEFORMAT ">
+            <w:r>
+              <w:rPr>
+                <w:b/>
+              </w:rPr>
+              <w:t xml:space="preserve">MTN.BI.07 </w:t>
+            </w:r>
+            <w:r>
+              <w:t>Introduction to Data Warehouse &amp; Oracle DB</w:t>
+            </w:r>
+          </w:fldSimple>
         </w:p>
       </w:tc>
       <w:tc>
@@ -4488,27 +4545,14 @@
               <w:b/>
             </w:rPr>
           </w:pPr>
-          <w:r>
-            <w:fldChar w:fldCharType="begin"/>
-          </w:r>
-          <w:r>
-            <w:instrText xml:space="preserve"> DOCPROPERTY  Classification  \* MERGEFORMAT </w:instrText>
-          </w:r>
-          <w:r>
-            <w:fldChar w:fldCharType="separate"/>
-          </w:r>
-          <w:r>
-            <w:rPr>
-              <w:b/>
-            </w:rPr>
-            <w:t>Confidential</w:t>
-          </w:r>
-          <w:r>
-            <w:rPr>
-              <w:b/>
-            </w:rPr>
-            <w:fldChar w:fldCharType="end"/>
-          </w:r>
+          <w:fldSimple w:instr=" DOCPROPERTY  Classification  \* MERGEFORMAT ">
+            <w:r>
+              <w:rPr>
+                <w:b/>
+              </w:rPr>
+              <w:t>Confidential</w:t>
+            </w:r>
+          </w:fldSimple>
         </w:p>
       </w:tc>
     </w:tr>
@@ -4613,7 +4657,7 @@
               <w:sz w:val="16"/>
               <w:szCs w:val="16"/>
             </w:rPr>
-            <w:t>31-Oct-2017 11:52</w:t>
+            <w:t>10-Nov-2017 11:25</w:t>
           </w:r>
           <w:r>
             <w:rPr>

</xml_diff>

<commit_message>
[materials] Framework teams update
</commit_message>
<xml_diff>
--- a/_1. Introduction to DWH/Topic 08 - Data Warehouse Architecture/MTX.BI.07.Oracle DB.DWH_classwork08.docx
+++ b/_1. Introduction to DWH/Topic 08 - Data Warehouse Architecture/MTX.BI.07.Oracle DB.DWH_classwork08.docx
@@ -28,11 +28,21 @@
             <w:pPr>
               <w:pStyle w:val="CompanyName"/>
             </w:pPr>
-            <w:fldSimple w:instr=" DOCPROPERTY  Company  \* MERGEFORMAT ">
-              <w:r>
-                <w:t>EPAM Systems, RD Dep.</w:t>
-              </w:r>
-            </w:fldSimple>
+            <w:r>
+              <w:fldChar w:fldCharType="begin"/>
+            </w:r>
+            <w:r>
+              <w:instrText xml:space="preserve"> DOCPROPERTY  Company  \* MERGEFORMAT </w:instrText>
+            </w:r>
+            <w:r>
+              <w:fldChar w:fldCharType="separate"/>
+            </w:r>
+            <w:r>
+              <w:t>EPAM Systems, RD Dep.</w:t>
+            </w:r>
+            <w:r>
+              <w:fldChar w:fldCharType="end"/>
+            </w:r>
           </w:p>
         </w:tc>
       </w:tr>
@@ -57,11 +67,21 @@
                 <w:szCs w:val="44"/>
               </w:rPr>
             </w:pPr>
-            <w:fldSimple w:instr=" DOCPROPERTY  Title  \* MERGEFORMAT ">
-              <w:r>
-                <w:t>MTN.BI.07 Introduction to Data Warehouse &amp; Oracle DB</w:t>
-              </w:r>
-            </w:fldSimple>
+            <w:r>
+              <w:fldChar w:fldCharType="begin"/>
+            </w:r>
+            <w:r>
+              <w:instrText xml:space="preserve"> DOCPROPERTY  Title  \* MERGEFORMAT </w:instrText>
+            </w:r>
+            <w:r>
+              <w:fldChar w:fldCharType="separate"/>
+            </w:r>
+            <w:r>
+              <w:t>MTN.BI.07 Introduction to Data Warehouse &amp; Oracle DB</w:t>
+            </w:r>
+            <w:r>
+              <w:fldChar w:fldCharType="end"/>
+            </w:r>
           </w:p>
         </w:tc>
       </w:tr>
@@ -3045,13 +3065,13 @@
               <w:spacing w:line="240" w:lineRule="auto"/>
               <w:rPr>
                 <w:rFonts w:ascii="Calibri" w:hAnsi="Calibri" w:cs="Calibri"/>
-                <w:color w:val="000000"/>
+                <w:color w:val="FFC000"/>
               </w:rPr>
             </w:pPr>
             <w:r>
               <w:rPr>
                 <w:rFonts w:ascii="Calibri" w:hAnsi="Calibri" w:cs="Calibri"/>
-                <w:color w:val="000000"/>
+                <w:color w:val="FFC000"/>
               </w:rPr>
               <w:t>Olga Hilko</w:t>
             </w:r>
@@ -3317,7 +3337,7 @@
               <w:spacing w:line="240" w:lineRule="auto"/>
               <w:rPr>
                 <w:rFonts w:ascii="Calibri" w:hAnsi="Calibri" w:cs="Calibri"/>
-                <w:color w:val="000000"/>
+                <w:color w:val="FF0000"/>
               </w:rPr>
             </w:pPr>
           </w:p>
@@ -3341,13 +3361,13 @@
               <w:spacing w:line="240" w:lineRule="auto"/>
               <w:rPr>
                 <w:rFonts w:ascii="Calibri" w:hAnsi="Calibri" w:cs="Calibri"/>
-                <w:color w:val="000000"/>
+                <w:color w:val="FF0000"/>
               </w:rPr>
             </w:pPr>
             <w:r>
               <w:rPr>
                 <w:rFonts w:ascii="Calibri" w:hAnsi="Calibri" w:cs="Calibri"/>
-                <w:color w:val="000000"/>
+                <w:color w:val="FF0000"/>
               </w:rPr>
               <w:t>Hanna Klimovich</w:t>
             </w:r>
@@ -3397,13 +3417,13 @@
               <w:spacing w:line="240" w:lineRule="auto"/>
               <w:rPr>
                 <w:rFonts w:ascii="Calibri" w:hAnsi="Calibri" w:cs="Calibri"/>
-                <w:color w:val="000000"/>
+                <w:color w:val="FF0000"/>
               </w:rPr>
             </w:pPr>
             <w:r>
               <w:rPr>
                 <w:rFonts w:ascii="Calibri" w:hAnsi="Calibri" w:cs="Calibri"/>
-                <w:color w:val="000000"/>
+                <w:color w:val="FF0000"/>
               </w:rPr>
               <w:t>Hanna Takushevich</w:t>
             </w:r>
@@ -3432,18 +3452,16 @@
               <w:spacing w:line="240" w:lineRule="auto"/>
               <w:rPr>
                 <w:rFonts w:ascii="Calibri" w:hAnsi="Calibri" w:cs="Calibri"/>
-                <w:color w:val="000000"/>
+                <w:color w:val="FF0000"/>
               </w:rPr>
             </w:pPr>
             <w:r>
               <w:rPr>
                 <w:rFonts w:ascii="Calibri" w:hAnsi="Calibri" w:cs="Calibri"/>
-                <w:color w:val="000000"/>
+                <w:color w:val="FF0000"/>
               </w:rPr>
               <w:t>Vita</w:t>
             </w:r>
-            <w:bookmarkStart w:id="4" w:name="_GoBack"/>
-            <w:bookmarkEnd w:id="4"/>
           </w:p>
         </w:tc>
         <w:tc>
@@ -3596,6 +3614,8 @@
               <w:widowControl/>
               <w:spacing w:line="240" w:lineRule="auto"/>
             </w:pPr>
+            <w:bookmarkStart w:id="4" w:name="_GoBack"/>
+            <w:bookmarkEnd w:id="4"/>
           </w:p>
         </w:tc>
         <w:tc>
@@ -3986,14 +4006,27 @@
           <w:r>
             <w:t>/</w:t>
           </w:r>
-          <w:fldSimple w:instr=" NUMPAGES ">
-            <w:r>
-              <w:rPr>
-                <w:noProof/>
-              </w:rPr>
-              <w:t>3</w:t>
-            </w:r>
-          </w:fldSimple>
+          <w:r>
+            <w:fldChar w:fldCharType="begin"/>
+          </w:r>
+          <w:r>
+            <w:instrText xml:space="preserve"> NUMPAGES </w:instrText>
+          </w:r>
+          <w:r>
+            <w:fldChar w:fldCharType="separate"/>
+          </w:r>
+          <w:r>
+            <w:rPr>
+              <w:noProof/>
+            </w:rPr>
+            <w:t>3</w:t>
+          </w:r>
+          <w:r>
+            <w:rPr>
+              <w:noProof/>
+            </w:rPr>
+            <w:fldChar w:fldCharType="end"/>
+          </w:r>
         </w:p>
       </w:tc>
     </w:tr>
@@ -4215,14 +4248,27 @@
           <w:r>
             <w:t>/</w:t>
           </w:r>
-          <w:fldSimple w:instr=" NUMPAGES ">
-            <w:r>
-              <w:rPr>
-                <w:noProof/>
-              </w:rPr>
-              <w:t>3</w:t>
-            </w:r>
-          </w:fldSimple>
+          <w:r>
+            <w:fldChar w:fldCharType="begin"/>
+          </w:r>
+          <w:r>
+            <w:instrText xml:space="preserve"> NUMPAGES </w:instrText>
+          </w:r>
+          <w:r>
+            <w:fldChar w:fldCharType="separate"/>
+          </w:r>
+          <w:r>
+            <w:rPr>
+              <w:noProof/>
+            </w:rPr>
+            <w:t>3</w:t>
+          </w:r>
+          <w:r>
+            <w:rPr>
+              <w:noProof/>
+            </w:rPr>
+            <w:fldChar w:fldCharType="end"/>
+          </w:r>
         </w:p>
       </w:tc>
     </w:tr>
@@ -4301,17 +4347,27 @@
             </w:rPr>
             <w:t xml:space="preserve"> </w:t>
           </w:r>
-          <w:fldSimple w:instr=" TITLE  \* MERGEFORMAT ">
-            <w:r>
-              <w:rPr>
-                <w:b/>
-              </w:rPr>
-              <w:t>MTN.BI.07</w:t>
-            </w:r>
-            <w:r>
-              <w:t xml:space="preserve"> Introduction to Data Warehouse &amp; Oracle DB</w:t>
-            </w:r>
-          </w:fldSimple>
+          <w:r>
+            <w:fldChar w:fldCharType="begin"/>
+          </w:r>
+          <w:r>
+            <w:instrText xml:space="preserve"> TITLE  \* MERGEFORMAT </w:instrText>
+          </w:r>
+          <w:r>
+            <w:fldChar w:fldCharType="separate"/>
+          </w:r>
+          <w:r>
+            <w:rPr>
+              <w:b/>
+            </w:rPr>
+            <w:t>MTN.BI.07</w:t>
+          </w:r>
+          <w:r>
+            <w:t xml:space="preserve"> Introduction to Data Warehouse &amp; Oracle DB</w:t>
+          </w:r>
+          <w:r>
+            <w:fldChar w:fldCharType="end"/>
+          </w:r>
         </w:p>
       </w:tc>
       <w:tc>
@@ -4331,14 +4387,27 @@
               <w:b/>
             </w:rPr>
           </w:pPr>
-          <w:fldSimple w:instr=" DOCPROPERTY  Classification  \* MERGEFORMAT ">
-            <w:r>
-              <w:rPr>
-                <w:b/>
-              </w:rPr>
-              <w:t>Confidential</w:t>
-            </w:r>
-          </w:fldSimple>
+          <w:r>
+            <w:fldChar w:fldCharType="begin"/>
+          </w:r>
+          <w:r>
+            <w:instrText xml:space="preserve"> DOCPROPERTY  Classification  \* MERGEFORMAT </w:instrText>
+          </w:r>
+          <w:r>
+            <w:fldChar w:fldCharType="separate"/>
+          </w:r>
+          <w:r>
+            <w:rPr>
+              <w:b/>
+            </w:rPr>
+            <w:t>Confidential</w:t>
+          </w:r>
+          <w:r>
+            <w:rPr>
+              <w:b/>
+            </w:rPr>
+            <w:fldChar w:fldCharType="end"/>
+          </w:r>
         </w:p>
       </w:tc>
     </w:tr>
@@ -4443,7 +4512,7 @@
               <w:sz w:val="16"/>
               <w:szCs w:val="16"/>
             </w:rPr>
-            <w:t>10-Nov-2017 11:25</w:t>
+            <w:t>14-Nov-2017 11:54</w:t>
           </w:r>
           <w:r>
             <w:rPr>
@@ -4515,17 +4584,27 @@
             </w:rPr>
             <w:t xml:space="preserve"> </w:t>
           </w:r>
-          <w:fldSimple w:instr=" TITLE  \* MERGEFORMAT ">
-            <w:r>
-              <w:rPr>
-                <w:b/>
-              </w:rPr>
-              <w:t xml:space="preserve">MTN.BI.07 </w:t>
-            </w:r>
-            <w:r>
-              <w:t>Introduction to Data Warehouse &amp; Oracle DB</w:t>
-            </w:r>
-          </w:fldSimple>
+          <w:r>
+            <w:fldChar w:fldCharType="begin"/>
+          </w:r>
+          <w:r>
+            <w:instrText xml:space="preserve"> TITLE  \* MERGEFORMAT </w:instrText>
+          </w:r>
+          <w:r>
+            <w:fldChar w:fldCharType="separate"/>
+          </w:r>
+          <w:r>
+            <w:rPr>
+              <w:b/>
+            </w:rPr>
+            <w:t xml:space="preserve">MTN.BI.07 </w:t>
+          </w:r>
+          <w:r>
+            <w:t>Introduction to Data Warehouse &amp; Oracle DB</w:t>
+          </w:r>
+          <w:r>
+            <w:fldChar w:fldCharType="end"/>
+          </w:r>
         </w:p>
       </w:tc>
       <w:tc>
@@ -4545,14 +4624,27 @@
               <w:b/>
             </w:rPr>
           </w:pPr>
-          <w:fldSimple w:instr=" DOCPROPERTY  Classification  \* MERGEFORMAT ">
-            <w:r>
-              <w:rPr>
-                <w:b/>
-              </w:rPr>
-              <w:t>Confidential</w:t>
-            </w:r>
-          </w:fldSimple>
+          <w:r>
+            <w:fldChar w:fldCharType="begin"/>
+          </w:r>
+          <w:r>
+            <w:instrText xml:space="preserve"> DOCPROPERTY  Classification  \* MERGEFORMAT </w:instrText>
+          </w:r>
+          <w:r>
+            <w:fldChar w:fldCharType="separate"/>
+          </w:r>
+          <w:r>
+            <w:rPr>
+              <w:b/>
+            </w:rPr>
+            <w:t>Confidential</w:t>
+          </w:r>
+          <w:r>
+            <w:rPr>
+              <w:b/>
+            </w:rPr>
+            <w:fldChar w:fldCharType="end"/>
+          </w:r>
         </w:p>
       </w:tc>
     </w:tr>
@@ -4657,7 +4749,7 @@
               <w:sz w:val="16"/>
               <w:szCs w:val="16"/>
             </w:rPr>
-            <w:t>10-Nov-2017 11:25</w:t>
+            <w:t>14-Nov-2017 11:54</w:t>
           </w:r>
           <w:r>
             <w:rPr>

</xml_diff>